<commit_message>
uploading pdf of prez doc
</commit_message>
<xml_diff>
--- a/How to earn the highest profit from a single movie.docx
+++ b/How to earn the highest profit from a single movie.docx
@@ -643,27 +643,7 @@
                                 <w:fldChar w:fldCharType="end"/>
                               </w:r>
                               <w:r>
-                                <w:t xml:space="preserve"> Top ten movies by </w:t>
-                              </w:r>
-                              <w:proofErr w:type="gramStart"/>
-                              <w:r>
-                                <w:t>budget</w:t>
-                              </w:r>
-                              <w:r>
-                                <w:t>(</w:t>
-                              </w:r>
-                              <w:proofErr w:type="gramEnd"/>
-                              <w:r>
-                                <w:t>in millions)</w:t>
-                              </w:r>
-                              <w:r>
-                                <w:t xml:space="preserve"> and by revenue</w:t>
-                              </w:r>
-                              <w:r>
-                                <w:t xml:space="preserve"> (in billions)</w:t>
-                              </w:r>
-                              <w:r>
-                                <w:t>. Only one movie exists in both of these graphs.</w:t>
+                                <w:t xml:space="preserve"> Top ten movies by budget and by revenue. Only one movie exists in both of these graphs.</w:t>
                               </w:r>
                             </w:p>
                           </w:txbxContent>
@@ -727,27 +707,7 @@
                           <w:fldChar w:fldCharType="end"/>
                         </w:r>
                         <w:r>
-                          <w:t xml:space="preserve"> Top ten movies by </w:t>
-                        </w:r>
-                        <w:proofErr w:type="gramStart"/>
-                        <w:r>
-                          <w:t>budget</w:t>
-                        </w:r>
-                        <w:r>
-                          <w:t>(</w:t>
-                        </w:r>
-                        <w:proofErr w:type="gramEnd"/>
-                        <w:r>
-                          <w:t>in millions)</w:t>
-                        </w:r>
-                        <w:r>
-                          <w:t xml:space="preserve"> and by revenue</w:t>
-                        </w:r>
-                        <w:r>
-                          <w:t xml:space="preserve"> (in billions)</w:t>
-                        </w:r>
-                        <w:r>
-                          <w:t>. Only one movie exists in both of these graphs.</w:t>
+                          <w:t xml:space="preserve"> Top ten movies by budget and by revenue. Only one movie exists in both of these graphs.</w:t>
                         </w:r>
                       </w:p>
                     </w:txbxContent>
@@ -797,7 +757,7 @@
         <mc:AlternateContent>
           <mc:Choice Requires="wpg">
             <w:drawing>
-              <wp:anchor distT="0" distB="0" distL="114300" distR="114300" simplePos="0" relativeHeight="251666432" behindDoc="0" locked="0" layoutInCell="1" allowOverlap="1" wp14:anchorId="12105A40" wp14:editId="44CB4E1B">
+              <wp:anchor distT="0" distB="0" distL="114300" distR="114300" simplePos="0" relativeHeight="251666432" behindDoc="0" locked="0" layoutInCell="1" allowOverlap="1" wp14:anchorId="12105A40" wp14:editId="145796D6">
                 <wp:simplePos x="0" y="0"/>
                 <wp:positionH relativeFrom="margin">
                   <wp:align>left</wp:align>
@@ -905,13 +865,7 @@
                                 <w:fldChar w:fldCharType="end"/>
                               </w:r>
                               <w:r>
-                                <w:t xml:space="preserve"> The highest return on investment</w:t>
-                              </w:r>
-                              <w:r>
-                                <w:t xml:space="preserve"> (in billions)</w:t>
-                              </w:r>
-                              <w:r>
-                                <w:t>. "Paranormal Activity" stands out as a clear outlier.</w:t>
+                                <w:t xml:space="preserve"> The highest return on investment. "Paranormal Activity" stands out as a clear outlier.</w:t>
                               </w:r>
                             </w:p>
                           </w:txbxContent>
@@ -964,13 +918,7 @@
                           <w:fldChar w:fldCharType="end"/>
                         </w:r>
                         <w:r>
-                          <w:t xml:space="preserve"> The highest return on investment</w:t>
-                        </w:r>
-                        <w:r>
-                          <w:t xml:space="preserve"> (in billions)</w:t>
-                        </w:r>
-                        <w:r>
-                          <w:t>. "Paranormal Activity" stands out as a clear outlier.</w:t>
+                          <w:t xml:space="preserve"> The highest return on investment. "Paranormal Activity" stands out as a clear outlier.</w:t>
                         </w:r>
                       </w:p>
                     </w:txbxContent>
@@ -1091,7 +1039,7 @@
         <mc:AlternateContent>
           <mc:Choice Requires="wpg">
             <w:drawing>
-              <wp:anchor distT="0" distB="0" distL="114300" distR="114300" simplePos="0" relativeHeight="251669504" behindDoc="0" locked="0" layoutInCell="1" allowOverlap="1" wp14:anchorId="315F92D1" wp14:editId="45872E9F">
+              <wp:anchor distT="0" distB="0" distL="114300" distR="114300" simplePos="0" relativeHeight="251669504" behindDoc="0" locked="0" layoutInCell="1" allowOverlap="1" wp14:anchorId="315F92D1" wp14:editId="3AFC566E">
                 <wp:simplePos x="0" y="0"/>
                 <wp:positionH relativeFrom="column">
                   <wp:posOffset>76200</wp:posOffset>
@@ -1099,13 +1047,13 @@
                 <wp:positionV relativeFrom="paragraph">
                   <wp:posOffset>0</wp:posOffset>
                 </wp:positionV>
-                <wp:extent cx="2514600" cy="3000375"/>
-                <wp:effectExtent l="0" t="0" r="0" b="9525"/>
+                <wp:extent cx="2514600" cy="1977390"/>
+                <wp:effectExtent l="0" t="0" r="0" b="3810"/>
                 <wp:wrapTight wrapText="bothSides">
                   <wp:wrapPolygon edited="0">
                     <wp:start x="0" y="0"/>
-                    <wp:lineTo x="0" y="21531"/>
-                    <wp:lineTo x="21436" y="21531"/>
+                    <wp:lineTo x="0" y="21434"/>
+                    <wp:lineTo x="21436" y="21434"/>
                     <wp:lineTo x="21436" y="0"/>
                     <wp:lineTo x="0" y="0"/>
                   </wp:wrapPolygon>
@@ -1119,7 +1067,7 @@
                       <wpg:grpSpPr>
                         <a:xfrm>
                           <a:off x="0" y="0"/>
-                          <a:ext cx="2514600" cy="3000375"/>
+                          <a:ext cx="2514600" cy="1977390"/>
                           <a:chOff x="0" y="0"/>
                           <a:chExt cx="4486275" cy="2758440"/>
                         </a:xfrm>
@@ -1199,23 +1147,13 @@
                                 <w:fldChar w:fldCharType="end"/>
                               </w:r>
                               <w:r>
-                                <w:t xml:space="preserve"> Line graph showing revenue, profit, and budget</w:t>
-                              </w:r>
-                              <w:r>
-                                <w:t xml:space="preserve"> (in billions)</w:t>
-                              </w:r>
-                              <w:r>
-                                <w:t>. 2013 shows a combined decrease in budget</w:t>
-                              </w:r>
-                              <w:r>
-                                <w:t xml:space="preserve"> </w:t>
-                              </w:r>
-                              <w:r>
-                                <w:t xml:space="preserve">and </w:t>
-                              </w:r>
-                              <w:r>
-                                <w:t>increase</w:t>
-                              </w:r>
+                                <w:t xml:space="preserve"> Line graph showing revenue, profit, and budget. 2013 shows a combined decrease in budget and </w:t>
+                              </w:r>
+                              <w:proofErr w:type="spellStart"/>
+                              <w:r>
+                                <w:t>incease</w:t>
+                              </w:r>
+                              <w:proofErr w:type="spellEnd"/>
                               <w:r>
                                 <w:t xml:space="preserve"> in profit.</w:t>
                               </w:r>
@@ -1243,7 +1181,7 @@
           </mc:Choice>
           <mc:Fallback>
             <w:pict>
-              <v:group w14:anchorId="315F92D1" id="Group 4" o:spid="_x0000_s1037" style="position:absolute;margin-left:6pt;margin-top:0;width:198pt;height:236.25pt;z-index:251669504;mso-width-relative:margin;mso-height-relative:margin" coordsize="44862,27584" o:gfxdata="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">
+              <v:group w14:anchorId="315F92D1" id="Group 4" o:spid="_x0000_s1037" style="position:absolute;margin-left:6pt;margin-top:0;width:198pt;height:155.7pt;z-index:251669504;mso-width-relative:margin;mso-height-relative:margin" coordsize="44862,27584" o:gfxdata="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">
                 <v:shape id="Picture 1" o:spid="_x0000_s1038" type="#_x0000_t75" style="position:absolute;width:44862;height:22974;visibility:visible;mso-wrap-style:square" o:gfxdata="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">
                   <v:imagedata r:id="rId14" o:title=""/>
                 </v:shape>
@@ -1276,23 +1214,13 @@
                           <w:fldChar w:fldCharType="end"/>
                         </w:r>
                         <w:r>
-                          <w:t xml:space="preserve"> Line graph showing revenue, profit, and budget</w:t>
-                        </w:r>
-                        <w:r>
-                          <w:t xml:space="preserve"> (in billions)</w:t>
-                        </w:r>
-                        <w:r>
-                          <w:t>. 2013 shows a combined decrease in budget</w:t>
-                        </w:r>
-                        <w:r>
-                          <w:t xml:space="preserve"> </w:t>
-                        </w:r>
-                        <w:r>
-                          <w:t xml:space="preserve">and </w:t>
-                        </w:r>
-                        <w:r>
-                          <w:t>increase</w:t>
-                        </w:r>
+                          <w:t xml:space="preserve"> Line graph showing revenue, profit, and budget. 2013 shows a combined decrease in budget and </w:t>
+                        </w:r>
+                        <w:proofErr w:type="spellStart"/>
+                        <w:r>
+                          <w:t>incease</w:t>
+                        </w:r>
+                        <w:proofErr w:type="spellEnd"/>
                         <w:r>
                           <w:t xml:space="preserve"> in profit.</w:t>
                         </w:r>
@@ -1524,13 +1452,13 @@
         <mc:AlternateContent>
           <mc:Choice Requires="wpg">
             <w:drawing>
-              <wp:anchor distT="0" distB="0" distL="114300" distR="114300" simplePos="0" relativeHeight="251675648" behindDoc="0" locked="0" layoutInCell="1" allowOverlap="1" wp14:anchorId="1A540EC0" wp14:editId="774E950B">
+              <wp:anchor distT="0" distB="0" distL="114300" distR="114300" simplePos="0" relativeHeight="251675648" behindDoc="0" locked="0" layoutInCell="1" allowOverlap="1" wp14:anchorId="1A540EC0" wp14:editId="11B377D1">
                 <wp:simplePos x="0" y="0"/>
                 <wp:positionH relativeFrom="margin">
-                  <wp:align>right</wp:align>
+                  <wp:align>left</wp:align>
                 </wp:positionH>
                 <wp:positionV relativeFrom="paragraph">
-                  <wp:posOffset>3032125</wp:posOffset>
+                  <wp:posOffset>3216275</wp:posOffset>
                 </wp:positionV>
                 <wp:extent cx="4914900" cy="2657475"/>
                 <wp:effectExtent l="0" t="0" r="0" b="9525"/>
@@ -1627,13 +1555,7 @@
                                 <w:fldChar w:fldCharType="end"/>
                               </w:r>
                               <w:r>
-                                <w:t xml:space="preserve"> There is almost no correlation between rating and revenue</w:t>
-                              </w:r>
-                              <w:r>
-                                <w:t xml:space="preserve"> (billions)</w:t>
-                              </w:r>
-                              <w:r>
-                                <w:t>.</w:t>
+                                <w:t xml:space="preserve"> There is almost no correlation between rating and revenue.</w:t>
                               </w:r>
                             </w:p>
                           </w:txbxContent>
@@ -1653,7 +1575,7 @@
           </mc:Choice>
           <mc:Fallback>
             <w:pict>
-              <v:group w14:anchorId="1A540EC0" id="Group 6" o:spid="_x0000_s1043" style="position:absolute;left:0;text-align:left;margin-left:335.8pt;margin-top:238.75pt;width:387pt;height:209.25pt;z-index:251675648;mso-position-horizontal:right;mso-position-horizontal-relative:margin" coordsize="49149,26574" o:gfxdata="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">
+              <v:group w14:anchorId="1A540EC0" id="Group 6" o:spid="_x0000_s1043" style="position:absolute;left:0;text-align:left;margin-left:0;margin-top:253.25pt;width:387pt;height:209.25pt;z-index:251675648;mso-position-horizontal:left;mso-position-horizontal-relative:margin" coordsize="49149,26574" o:gfxdata="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">
                 <v:shape id="Picture 1" o:spid="_x0000_s1044" type="#_x0000_t75" style="position:absolute;width:49149;height:23355;visibility:visible;mso-wrap-style:square" o:gfxdata="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">
                   <v:imagedata r:id="rId18" o:title=""/>
                 </v:shape>
@@ -1689,13 +1611,7 @@
                           <w:fldChar w:fldCharType="end"/>
                         </w:r>
                         <w:r>
-                          <w:t xml:space="preserve"> There is almost no correlation between rating and revenue</w:t>
-                        </w:r>
-                        <w:r>
-                          <w:t xml:space="preserve"> (billions)</w:t>
-                        </w:r>
-                        <w:r>
-                          <w:t>.</w:t>
+                          <w:t xml:space="preserve"> There is almost no correlation between rating and revenue.</w:t>
                         </w:r>
                       </w:p>
                     </w:txbxContent>
@@ -2356,13 +2272,7 @@
                                 <w:fldChar w:fldCharType="end"/>
                               </w:r>
                               <w:r>
-                                <w:t xml:space="preserve"> Adventure and action movies deliver the highest return on investment</w:t>
-                              </w:r>
-                              <w:r>
-                                <w:t xml:space="preserve"> (in billions)</w:t>
-                              </w:r>
-                              <w:r>
-                                <w:t>.</w:t>
+                                <w:t xml:space="preserve"> Adventure and action movies deliver the highest return on investment.</w:t>
                               </w:r>
                             </w:p>
                           </w:txbxContent>
@@ -2418,13 +2328,7 @@
                           <w:fldChar w:fldCharType="end"/>
                         </w:r>
                         <w:r>
-                          <w:t xml:space="preserve"> Adventure and action movies deliver the highest return on investment</w:t>
-                        </w:r>
-                        <w:r>
-                          <w:t xml:space="preserve"> (in billions)</w:t>
-                        </w:r>
-                        <w:r>
-                          <w:t>.</w:t>
+                          <w:t xml:space="preserve"> Adventure and action movies deliver the highest return on investment.</w:t>
                         </w:r>
                       </w:p>
                     </w:txbxContent>

</xml_diff>